<commit_message>
chat + xoa room + list room onwner
</commit_message>
<xml_diff>
--- a/src/main/resources/static/room/hopdong1.docx
+++ b/src/main/resources/static/room/hopdong1.docx
@@ -110,7 +110,7 @@
           <w:color w:val="333333"/>
           <w:lang w:val="en-GB"/>
         </w:rPr>
-        <w:t xml:space="preserve">2024-06-15 03:59:31.141704 </w:t>
+        <w:t xml:space="preserve">2024-06-17 14:21:23.724538 </w:t>
       </w:r>
       <w:r>
         <w:rPr>
@@ -729,7 +729,7 @@
           <w:color w:val="333333"/>
           <w:lang w:val="en-GB"/>
         </w:rPr>
-        <w:t>2024-06-15 03:59:31.141704</w:t>
+        <w:t>2024-06-17 14:21:23.724538</w:t>
       </w:r>
       <w:r>
         <w:rPr>

</xml_diff>